<commit_message>
ArmLab_P1 ready to be reviewed.
Please submit when ready.
</commit_message>
<xml_diff>
--- a/ArmLab_P1.docx
+++ b/ArmLab_P1.docx
@@ -6,6 +6,8 @@
       <w:pPr>
         <w:pStyle w:val="Title"/>
       </w:pPr>
+      <w:bookmarkStart w:id="0" w:name="_GoBack"/>
+      <w:bookmarkEnd w:id="0"/>
       <w:r>
         <w:t>Arm Lab</w:t>
       </w:r>
@@ -115,9 +117,126 @@
       <w:r>
         <w:t>must be able to know where it is to be able to know where to go.</w:t>
       </w:r>
-      <w:bookmarkStart w:id="0" w:name="_GoBack"/>
-      <w:bookmarkEnd w:id="0"/>
     </w:p>
+    <w:p>
+      <w:pPr>
+        <w:keepNext/>
+      </w:pPr>
+      <w:r>
+        <w:t>2.1</w:t>
+      </w:r>
+    </w:p>
+    <w:p>
+      <w:pPr>
+        <w:pStyle w:val="Caption"/>
+      </w:pPr>
+      <w:r>
+        <w:t xml:space="preserve">Figure </w:t>
+      </w:r>
+      <w:r>
+        <w:fldChar w:fldCharType="begin"/>
+      </w:r>
+      <w:r>
+        <w:instrText xml:space="preserve"> SEQ Figure \* ARABIC </w:instrText>
+      </w:r>
+      <w:r>
+        <w:fldChar w:fldCharType="separate"/>
+      </w:r>
+      <w:r>
+        <w:rPr>
+          <w:noProof/>
+        </w:rPr>
+        <w:t>1</w:t>
+      </w:r>
+      <w:r>
+        <w:rPr>
+          <w:noProof/>
+        </w:rPr>
+        <w:fldChar w:fldCharType="end"/>
+      </w:r>
+      <w:r>
+        <w:t xml:space="preserve"> Configuration space for Arm Lab robot. Please note that all angles are with respect to the robot.</w:t>
+      </w:r>
+    </w:p>
+    <w:p>
+      <w:r>
+        <w:rPr>
+          <w:noProof/>
+        </w:rPr>
+        <w:drawing>
+          <wp:inline distT="0" distB="0" distL="0" distR="0" wp14:anchorId="586D4C23" wp14:editId="4283247A">
+            <wp:extent cx="5943600" cy="4436110"/>
+            <wp:effectExtent l="0" t="0" r="0" b="2540"/>
+            <wp:docPr id="3" name="Picture 3" descr="A screenshot of a cell phone&#10;&#10;Description automatically generated"/>
+            <wp:cNvGraphicFramePr>
+              <a:graphicFrameLocks xmlns:a="http://schemas.openxmlformats.org/drawingml/2006/main" noChangeAspect="1"/>
+            </wp:cNvGraphicFramePr>
+            <a:graphic xmlns:a="http://schemas.openxmlformats.org/drawingml/2006/main">
+              <a:graphicData uri="http://schemas.openxmlformats.org/drawingml/2006/picture">
+                <pic:pic xmlns:pic="http://schemas.openxmlformats.org/drawingml/2006/picture">
+                  <pic:nvPicPr>
+                    <pic:cNvPr id="3" name="config space.PNG"/>
+                    <pic:cNvPicPr/>
+                  </pic:nvPicPr>
+                  <pic:blipFill>
+                    <a:blip r:embed="rId5">
+                      <a:extLst>
+                        <a:ext uri="{28A0092B-C50C-407E-A947-70E740481C1C}">
+                          <a14:useLocalDpi xmlns:a14="http://schemas.microsoft.com/office/drawing/2010/main" val="0"/>
+                        </a:ext>
+                      </a:extLst>
+                    </a:blip>
+                    <a:stretch>
+                      <a:fillRect/>
+                    </a:stretch>
+                  </pic:blipFill>
+                  <pic:spPr>
+                    <a:xfrm>
+                      <a:off x="0" y="0"/>
+                      <a:ext cx="5943600" cy="4436110"/>
+                    </a:xfrm>
+                    <a:prstGeom prst="rect">
+                      <a:avLst/>
+                    </a:prstGeom>
+                  </pic:spPr>
+                </pic:pic>
+              </a:graphicData>
+            </a:graphic>
+          </wp:inline>
+        </w:drawing>
+      </w:r>
+    </w:p>
+    <w:p>
+      <w:pPr>
+        <w:rPr>
+          <w:rFonts w:cstheme="minorHAnsi"/>
+        </w:rPr>
+      </w:pPr>
+      <w:r>
+        <w:t xml:space="preserve">Joint limit for base angle is 0 </w:t>
+      </w:r>
+      <w:r>
+        <w:rPr>
+          <w:rFonts w:cstheme="minorHAnsi"/>
+        </w:rPr>
+        <w:t>≤</w:t>
+      </w:r>
+      <w:proofErr w:type="spellStart"/>
+      <w:r>
+        <w:t>base_angle</w:t>
+      </w:r>
+      <w:proofErr w:type="spellEnd"/>
+      <w:r>
+        <w:t xml:space="preserve"> </w:t>
+      </w:r>
+      <w:r>
+        <w:rPr>
+          <w:rFonts w:cstheme="minorHAnsi"/>
+        </w:rPr>
+        <w:t>≤180 degrees.</w:t>
+      </w:r>
+    </w:p>
+    <w:p/>
     <w:sectPr>
       <w:pgSz w:w="12240" w:h="15840"/>
       <w:pgMar w:top="1440" w:right="1440" w:bottom="1440" w:left="1440" w:header="720" w:footer="720" w:gutter="0"/>
@@ -720,6 +839,25 @@
       <w:contextualSpacing/>
     </w:pPr>
   </w:style>
+  <w:style w:type="paragraph" w:styleId="Caption">
+    <w:name w:val="caption"/>
+    <w:basedOn w:val="Normal"/>
+    <w:next w:val="Normal"/>
+    <w:uiPriority w:val="35"/>
+    <w:unhideWhenUsed/>
+    <w:qFormat/>
+    <w:rsid w:val="00180531"/>
+    <w:pPr>
+      <w:spacing w:after="200" w:line="240" w:lineRule="auto"/>
+    </w:pPr>
+    <w:rPr>
+      <w:i/>
+      <w:iCs/>
+      <w:color w:val="44546A" w:themeColor="text2"/>
+      <w:sz w:val="18"/>
+      <w:szCs w:val="18"/>
+    </w:rPr>
+  </w:style>
 </w:styles>
 </file>
 

</xml_diff>